<commit_message>
Mislabeled fit1 on the figures
</commit_message>
<xml_diff>
--- a/report.docx
+++ b/report.docx
@@ -549,15 +549,21 @@
     </w:p>
     <w:p>
       <w:pPr>
-        <w:pStyle w:val="Heading1"/>
-        <w:sectPr>
-          <w:pgSz w:w="12240" w:h="15840"/>
-          <w:pgMar w:top="1440" w:right="1800" w:bottom="1440" w:left="1800" w:header="720" w:footer="720" w:gutter="0"/>
-          <w:cols w:space="720"/>
-        </w:sectPr>
+        <w:spacing w:before="0" w:after="200"/>
+        <w:rPr>
+          <w:rFonts w:asciiTheme="majorHAnsi" w:eastAsiaTheme="majorEastAsia" w:hAnsiTheme="majorHAnsi" w:cstheme="majorBidi"/>
+          <w:b/>
+          <w:bCs/>
+          <w:color w:val="345A8A" w:themeColor="accent1" w:themeShade="B5"/>
+          <w:sz w:val="32"/>
+          <w:szCs w:val="32"/>
+        </w:rPr>
       </w:pPr>
       <w:bookmarkStart w:id="1" w:name="appendix"/>
       <w:bookmarkEnd w:id="1"/>
+      <w:r>
+        <w:br w:type="page"/>
+      </w:r>
     </w:p>
     <w:p>
       <w:pPr>
@@ -583,7 +589,7 @@
           <w:noProof/>
         </w:rPr>
         <w:drawing>
-          <wp:inline distT="0" distB="0" distL="0" distR="0" wp14:anchorId="20626A82" wp14:editId="7A9CB365">
+          <wp:inline distT="0" distB="0" distL="0" distR="0">
             <wp:extent cx="2743200" cy="2743200"/>
             <wp:effectExtent l="0" t="0" r="0" b="0"/>
             <wp:docPr id="1" name="Picture"/>
@@ -629,7 +635,7 @@
           <w:noProof/>
         </w:rPr>
         <w:drawing>
-          <wp:inline distT="0" distB="0" distL="0" distR="0" wp14:anchorId="689B3668" wp14:editId="2583126B">
+          <wp:inline distT="0" distB="0" distL="0" distR="0">
             <wp:extent cx="2743200" cy="2743200"/>
             <wp:effectExtent l="0" t="0" r="0" b="0"/>
             <wp:docPr id="2" name="Picture"/>
@@ -678,7 +684,7 @@
           <w:noProof/>
         </w:rPr>
         <w:drawing>
-          <wp:inline distT="0" distB="0" distL="0" distR="0" wp14:anchorId="30665628" wp14:editId="61041AB7">
+          <wp:inline distT="0" distB="0" distL="0" distR="0">
             <wp:extent cx="2743200" cy="2743200"/>
             <wp:effectExtent l="0" t="0" r="0" b="0"/>
             <wp:docPr id="3" name="Picture"/>
@@ -736,7 +742,7 @@
         </w:rPr>
         <w:lastRenderedPageBreak/>
         <w:drawing>
-          <wp:inline distT="0" distB="0" distL="0" distR="0" wp14:anchorId="7581C4AE" wp14:editId="0E633E20">
+          <wp:inline distT="0" distB="0" distL="0" distR="0">
             <wp:extent cx="2743200" cy="2743200"/>
             <wp:effectExtent l="0" t="0" r="0" b="0"/>
             <wp:docPr id="4" name="Picture"/>
@@ -782,7 +788,7 @@
           <w:noProof/>
         </w:rPr>
         <w:drawing>
-          <wp:inline distT="0" distB="0" distL="0" distR="0" wp14:anchorId="10530F4B" wp14:editId="5D7E7687">
+          <wp:inline distT="0" distB="0" distL="0" distR="0">
             <wp:extent cx="2743200" cy="2743200"/>
             <wp:effectExtent l="0" t="0" r="0" b="0"/>
             <wp:docPr id="5" name="Picture"/>
@@ -832,7 +838,7 @@
           <w:noProof/>
         </w:rPr>
         <w:drawing>
-          <wp:inline distT="0" distB="0" distL="0" distR="0" wp14:anchorId="5796016B" wp14:editId="30C140AF">
+          <wp:inline distT="0" distB="0" distL="0" distR="0">
             <wp:extent cx="2743200" cy="2743200"/>
             <wp:effectExtent l="0" t="0" r="0" b="0"/>
             <wp:docPr id="6" name="Picture"/>
@@ -1136,9 +1142,9 @@
 <file path=word/numbering.xml><?xml version="1.0" encoding="utf-8"?>
 <w:numbering xmlns:wpc="http://schemas.microsoft.com/office/word/2010/wordprocessingCanvas" xmlns:mo="http://schemas.microsoft.com/office/mac/office/2008/main" xmlns:mc="http://schemas.openxmlformats.org/markup-compatibility/2006" xmlns:mv="urn:schemas-microsoft-com:mac:vml" xmlns:o="urn:schemas-microsoft-com:office:office" xmlns:r="http://schemas.openxmlformats.org/officeDocument/2006/relationships" xmlns:m="http://schemas.openxmlformats.org/officeDocument/2006/math" xmlns:v="urn:schemas-microsoft-com:vml" xmlns:wp14="http://schemas.microsoft.com/office/word/2010/wordprocessingDrawing" xmlns:wp="http://schemas.openxmlformats.org/drawingml/2006/wordprocessingDrawing" xmlns:w10="urn:schemas-microsoft-com:office:word" xmlns:w="http://schemas.openxmlformats.org/wordprocessingml/2006/main" xmlns:w14="http://schemas.microsoft.com/office/word/2010/wordml" xmlns:wpg="http://schemas.microsoft.com/office/word/2010/wordprocessingGroup" xmlns:wpi="http://schemas.microsoft.com/office/word/2010/wordprocessingInk" xmlns:wne="http://schemas.microsoft.com/office/word/2006/wordml" xmlns:wps="http://schemas.microsoft.com/office/word/2010/wordprocessingShape" mc:Ignorable="w14 wp14">
   <w:abstractNum w:abstractNumId="0">
-    <w:nsid w:val="A2646CA9"/>
+    <w:nsid w:val="E17F69BA"/>
     <w:multiLevelType w:val="multilevel"/>
-    <w:tmpl w:val="73D89AB8"/>
+    <w:tmpl w:val="30EAE894"/>
     <w:lvl w:ilvl="0">
       <w:numFmt w:val="bullet"/>
       <w:lvlText w:val=" "/>
@@ -1228,9 +1234,9 @@
     </w:lvl>
   </w:abstractNum>
   <w:abstractNum w:abstractNumId="1">
-    <w:nsid w:val="E17F69BA"/>
+    <w:nsid w:val="32BB4971"/>
     <w:multiLevelType w:val="multilevel"/>
-    <w:tmpl w:val="47C6F292"/>
+    <w:tmpl w:val="2CD68D6E"/>
     <w:lvl w:ilvl="0">
       <w:numFmt w:val="bullet"/>
       <w:lvlText w:val=" "/>
@@ -1320,10 +1326,10 @@
     </w:lvl>
   </w:abstractNum>
   <w:num w:numId="1">
-    <w:abstractNumId w:val="1"/>
+    <w:abstractNumId w:val="0"/>
   </w:num>
   <w:num w:numId="2">
-    <w:abstractNumId w:val="0"/>
+    <w:abstractNumId w:val="1"/>
   </w:num>
 </w:numbering>
 </file>
@@ -1951,7 +1957,7 @@
     <w:name w:val="Balloon Text"/>
     <w:basedOn w:val="Normal"/>
     <w:link w:val="BalloonTextChar"/>
-    <w:rsid w:val="0064032B"/>
+    <w:rsid w:val="004E4727"/>
     <w:pPr>
       <w:spacing w:before="0" w:after="0"/>
     </w:pPr>
@@ -1965,7 +1971,7 @@
     <w:name w:val="Balloon Text Char"/>
     <w:basedOn w:val="DefaultParagraphFont"/>
     <w:link w:val="BalloonText"/>
-    <w:rsid w:val="0064032B"/>
+    <w:rsid w:val="004E4727"/>
     <w:rPr>
       <w:rFonts w:ascii="Lucida Grande" w:hAnsi="Lucida Grande" w:cs="Lucida Grande"/>
       <w:sz w:val="18"/>
@@ -2598,7 +2604,7 @@
     <w:name w:val="Balloon Text"/>
     <w:basedOn w:val="Normal"/>
     <w:link w:val="BalloonTextChar"/>
-    <w:rsid w:val="0064032B"/>
+    <w:rsid w:val="004E4727"/>
     <w:pPr>
       <w:spacing w:before="0" w:after="0"/>
     </w:pPr>
@@ -2612,7 +2618,7 @@
     <w:name w:val="Balloon Text Char"/>
     <w:basedOn w:val="DefaultParagraphFont"/>
     <w:link w:val="BalloonText"/>
-    <w:rsid w:val="0064032B"/>
+    <w:rsid w:val="004E4727"/>
     <w:rPr>
       <w:rFonts w:ascii="Lucida Grande" w:hAnsi="Lucida Grande" w:cs="Lucida Grande"/>
       <w:sz w:val="18"/>

</xml_diff>